<commit_message>
Added 3_main.cpp and updated Notes.docx
</commit_message>
<xml_diff>
--- a/Notes.docx
+++ b/Notes.docx
@@ -61,11 +61,6 @@
     </w:p>
     <w:p/>
     <w:p>
-      <w:pPr>
-        <w:rPr>
-          <w:rFonts w:hint="eastAsia"/>
-        </w:rPr>
-      </w:pPr>
       <w:r>
         <w:rPr>
           <w:rFonts w:hint="eastAsia"/>
@@ -83,9 +78,413 @@
       </w:r>
       <w:r>
         <w:t>9 aspect ratio, width/height=16/9=1.7778</w:t>
+      </w:r>
+    </w:p>
+    <w:p>
+      <w:pPr>
+        <w:pStyle w:val="a6"/>
+        <w:numPr>
+          <w:ilvl w:val="0"/>
+          <w:numId w:val="2"/>
+        </w:numPr>
+      </w:pPr>
+      <w:r>
+        <w:t xml:space="preserve">A </w:t>
+      </w:r>
+      <w:r>
+        <w:rPr>
+          <w:b/>
+          <w:bCs/>
+        </w:rPr>
+        <w:t>viewport</w:t>
+      </w:r>
+      <w:r>
+        <w:t xml:space="preserve"> is the rectangular region of the window where rendering happens. A </w:t>
+      </w:r>
+      <w:r>
+        <w:rPr>
+          <w:b/>
+          <w:bCs/>
+        </w:rPr>
+        <w:t>virtual viewport</w:t>
+      </w:r>
+      <w:r>
+        <w:t xml:space="preserve"> means you render as if the screen has a certain resolution, then scale that rendering to fit the real window. </w:t>
+      </w:r>
+      <w:r>
+        <w:rPr>
+          <w:rFonts w:hint="eastAsia"/>
+        </w:rPr>
+        <w:t>This is u</w:t>
+      </w:r>
+      <w:r>
+        <w:t>seful for</w:t>
+      </w:r>
+      <w:r>
+        <w:rPr>
+          <w:rFonts w:hint="eastAsia"/>
+        </w:rPr>
+        <w:t xml:space="preserve"> k</w:t>
+      </w:r>
+      <w:r>
+        <w:t xml:space="preserve">eeping consistent aspect ratio </w:t>
+      </w:r>
+      <w:r>
+        <w:rPr>
+          <w:rFonts w:hint="eastAsia"/>
+        </w:rPr>
+        <w:t xml:space="preserve">and </w:t>
+      </w:r>
+      <w:r>
+        <w:t xml:space="preserve">UI </w:t>
+      </w:r>
+      <w:r>
+        <w:rPr>
+          <w:rFonts w:hint="eastAsia"/>
+        </w:rPr>
+        <w:t xml:space="preserve">scaling </w:t>
+      </w:r>
+      <w:r>
+        <w:t>predictably across devices. Example: A game might render to a virtual viewport of 1920×1080, then scale that to a phone screen of 1170×2532.</w:t>
+      </w:r>
+    </w:p>
+    <w:p>
+      <w:pPr>
+        <w:pStyle w:val="a6"/>
+        <w:numPr>
+          <w:ilvl w:val="0"/>
+          <w:numId w:val="2"/>
+        </w:numPr>
+      </w:pPr>
+      <w:r>
+        <w:rPr>
+          <w:b/>
+          <w:bCs/>
+        </w:rPr>
+        <w:t>P</w:t>
+      </w:r>
+      <w:r>
+        <w:rPr>
+          <w:rFonts w:hint="eastAsia"/>
+          <w:b/>
+          <w:bCs/>
+        </w:rPr>
+        <w:t>ixel spacing</w:t>
+      </w:r>
+      <w:r>
+        <w:rPr>
+          <w:rFonts w:hint="eastAsia"/>
+        </w:rPr>
+        <w:t xml:space="preserve"> </w:t>
+      </w:r>
+      <w:r>
+        <w:t>–</w:t>
+      </w:r>
+      <w:r>
+        <w:rPr>
+          <w:rFonts w:hint="eastAsia"/>
+        </w:rPr>
+        <w:t xml:space="preserve"> distance between two pixe</w:t>
+      </w:r>
+      <w:r>
+        <w:rPr>
+          <w:rFonts w:hint="eastAsia"/>
+        </w:rPr>
+        <w:t>ls</w:t>
       </w:r>
     </w:p>
     <w:p/>
+    <w:p>
+      <w:r>
+        <w:rPr>
+          <w:rFonts w:hint="eastAsia"/>
+        </w:rPr>
+        <w:t xml:space="preserve">We want to </w:t>
+      </w:r>
+      <w:r>
+        <w:t>ma</w:t>
+      </w:r>
+      <w:r>
+        <w:rPr>
+          <w:rFonts w:hint="eastAsia"/>
+        </w:rPr>
+        <w:t>ke sure that the image height is never negative or below 1 when rendering the image on a viewport by using a safety clamp:</w:t>
+      </w:r>
+      <w:r>
+        <w:tab/>
+      </w:r>
+      <w:r>
+        <w:tab/>
+      </w:r>
+      <w:proofErr w:type="spellStart"/>
+      <w:r>
+        <w:rPr>
+          <w:rFonts w:hint="eastAsia"/>
+        </w:rPr>
+        <w:t>image_height</w:t>
+      </w:r>
+      <w:proofErr w:type="spellEnd"/>
+      <w:r>
+        <w:rPr>
+          <w:rFonts w:hint="eastAsia"/>
+        </w:rPr>
+        <w:t xml:space="preserve"> = (</w:t>
+      </w:r>
+      <w:proofErr w:type="spellStart"/>
+      <w:r>
+        <w:rPr>
+          <w:rFonts w:hint="eastAsia"/>
+        </w:rPr>
+        <w:t>image_height</w:t>
+      </w:r>
+      <w:proofErr w:type="spellEnd"/>
+      <w:r>
+        <w:rPr>
+          <w:rFonts w:hint="eastAsia"/>
+        </w:rPr>
+        <w:t xml:space="preserve"> &lt; 1</w:t>
+      </w:r>
+      <w:proofErr w:type="gramStart"/>
+      <w:r>
+        <w:rPr>
+          <w:rFonts w:hint="eastAsia"/>
+        </w:rPr>
+        <w:t xml:space="preserve">) </w:t>
+      </w:r>
+      <w:r>
+        <w:t>?</w:t>
+      </w:r>
+      <w:proofErr w:type="gramEnd"/>
+      <w:r>
+        <w:t xml:space="preserve"> </w:t>
+      </w:r>
+      <w:proofErr w:type="gramStart"/>
+      <w:r>
+        <w:t>1 :</w:t>
+      </w:r>
+      <w:proofErr w:type="gramEnd"/>
+      <w:r>
+        <w:t xml:space="preserve"> </w:t>
+      </w:r>
+      <w:proofErr w:type="spellStart"/>
+      <w:r>
+        <w:t>image_height</w:t>
+      </w:r>
+      <w:proofErr w:type="spellEnd"/>
+    </w:p>
+    <w:p>
+      <w:pPr>
+        <w:ind w:left="800"/>
+        <w:rPr>
+          <w:rFonts w:hint="eastAsia"/>
+        </w:rPr>
+      </w:pPr>
+      <w:r>
+        <w:rPr>
+          <w:b/>
+          <w:bCs/>
+        </w:rPr>
+        <w:t xml:space="preserve">? </w:t>
+      </w:r>
+      <w:proofErr w:type="gramStart"/>
+      <w:r>
+        <w:rPr>
+          <w:b/>
+          <w:bCs/>
+        </w:rPr>
+        <w:t>1 :</w:t>
+      </w:r>
+      <w:proofErr w:type="gramEnd"/>
+      <w:r>
+        <w:rPr>
+          <w:b/>
+          <w:bCs/>
+        </w:rPr>
+        <w:t xml:space="preserve"> </w:t>
+      </w:r>
+      <w:proofErr w:type="spellStart"/>
+      <w:r>
+        <w:rPr>
+          <w:b/>
+          <w:bCs/>
+        </w:rPr>
+        <w:t>image_height</w:t>
+      </w:r>
+      <w:proofErr w:type="spellEnd"/>
+      <w:r>
+        <w:t xml:space="preserve"> </w:t>
+      </w:r>
+      <w:r>
+        <w:rPr>
+          <w:rFonts w:hint="eastAsia"/>
+        </w:rPr>
+        <w:t>is a</w:t>
+      </w:r>
+      <w:r>
+        <w:t xml:space="preserve"> ternary operator </w:t>
+      </w:r>
+      <w:r>
+        <w:rPr>
+          <w:rFonts w:hint="eastAsia"/>
+        </w:rPr>
+        <w:t xml:space="preserve">that </w:t>
+      </w:r>
+      <w:r>
+        <w:t>chooses between two values</w:t>
+      </w:r>
+      <w:r>
+        <w:rPr>
+          <w:rFonts w:hint="eastAsia"/>
+        </w:rPr>
+        <w:t>.</w:t>
+      </w:r>
+    </w:p>
+    <w:p>
+      <w:pPr>
+        <w:ind w:left="800"/>
+      </w:pPr>
+      <w:r>
+        <w:t xml:space="preserve">If </w:t>
+      </w:r>
+      <w:r>
+        <w:rPr>
+          <w:rFonts w:hint="eastAsia"/>
+        </w:rPr>
+        <w:t>T</w:t>
+      </w:r>
+      <w:r>
+        <w:t xml:space="preserve">rue, use 1. If </w:t>
+      </w:r>
+      <w:r>
+        <w:rPr>
+          <w:rFonts w:hint="eastAsia"/>
+        </w:rPr>
+        <w:t>F</w:t>
+      </w:r>
+      <w:r>
+        <w:t xml:space="preserve">alse, use </w:t>
+      </w:r>
+      <w:proofErr w:type="spellStart"/>
+      <w:r>
+        <w:t>image_height</w:t>
+      </w:r>
+      <w:proofErr w:type="spellEnd"/>
+    </w:p>
+    <w:p>
+      <w:r>
+        <w:rPr>
+          <w:noProof/>
+        </w:rPr>
+        <w:drawing>
+          <wp:inline distT="0" distB="0" distL="0" distR="0" wp14:anchorId="7465DB89" wp14:editId="3004B29D">
+            <wp:extent cx="2769532" cy="2187893"/>
+            <wp:effectExtent l="0" t="0" r="0" b="3175"/>
+            <wp:docPr id="1563942451" name="그림 1"/>
+            <wp:cNvGraphicFramePr>
+              <a:graphicFrameLocks xmlns:a="http://schemas.openxmlformats.org/drawingml/2006/main" noChangeAspect="1"/>
+            </wp:cNvGraphicFramePr>
+            <a:graphic xmlns:a="http://schemas.openxmlformats.org/drawingml/2006/main">
+              <a:graphicData uri="http://schemas.openxmlformats.org/drawingml/2006/picture">
+                <pic:pic xmlns:pic="http://schemas.openxmlformats.org/drawingml/2006/picture">
+                  <pic:nvPicPr>
+                    <pic:cNvPr id="0" name="Picture 1"/>
+                    <pic:cNvPicPr>
+                      <a:picLocks noChangeAspect="1" noChangeArrowheads="1"/>
+                    </pic:cNvPicPr>
+                  </pic:nvPicPr>
+                  <pic:blipFill>
+                    <a:blip r:embed="rId7" cstate="print">
+                      <a:extLst>
+                        <a:ext uri="{28A0092B-C50C-407E-A947-70E740481C1C}">
+                          <a14:useLocalDpi xmlns:a14="http://schemas.microsoft.com/office/drawing/2010/main" val="0"/>
+                        </a:ext>
+                      </a:extLst>
+                    </a:blip>
+                    <a:srcRect/>
+                    <a:stretch>
+                      <a:fillRect/>
+                    </a:stretch>
+                  </pic:blipFill>
+                  <pic:spPr bwMode="auto">
+                    <a:xfrm>
+                      <a:off x="0" y="0"/>
+                      <a:ext cx="2776753" cy="2193598"/>
+                    </a:xfrm>
+                    <a:prstGeom prst="rect">
+                      <a:avLst/>
+                    </a:prstGeom>
+                    <a:noFill/>
+                    <a:ln>
+                      <a:noFill/>
+                    </a:ln>
+                  </pic:spPr>
+                </pic:pic>
+              </a:graphicData>
+            </a:graphic>
+          </wp:inline>
+        </w:drawing>
+      </w:r>
+      <w:r>
+        <w:tab/>
+      </w:r>
+      <w:r>
+        <w:rPr>
+          <w:noProof/>
+        </w:rPr>
+        <w:drawing>
+          <wp:inline distT="0" distB="0" distL="0" distR="0" wp14:anchorId="2893D96D" wp14:editId="32F9B0E9">
+            <wp:extent cx="2828925" cy="2195953"/>
+            <wp:effectExtent l="0" t="0" r="6350" b="0"/>
+            <wp:docPr id="216750860" name="그림 2"/>
+            <wp:cNvGraphicFramePr>
+              <a:graphicFrameLocks xmlns:a="http://schemas.openxmlformats.org/drawingml/2006/main" noChangeAspect="1"/>
+            </wp:cNvGraphicFramePr>
+            <a:graphic xmlns:a="http://schemas.openxmlformats.org/drawingml/2006/main">
+              <a:graphicData uri="http://schemas.openxmlformats.org/drawingml/2006/picture">
+                <pic:pic xmlns:pic="http://schemas.openxmlformats.org/drawingml/2006/picture">
+                  <pic:nvPicPr>
+                    <pic:cNvPr id="0" name="Picture 2"/>
+                    <pic:cNvPicPr>
+                      <a:picLocks noChangeAspect="1" noChangeArrowheads="1"/>
+                    </pic:cNvPicPr>
+                  </pic:nvPicPr>
+                  <pic:blipFill>
+                    <a:blip r:embed="rId8" cstate="print">
+                      <a:extLst>
+                        <a:ext uri="{28A0092B-C50C-407E-A947-70E740481C1C}">
+                          <a14:useLocalDpi xmlns:a14="http://schemas.microsoft.com/office/drawing/2010/main" val="0"/>
+                        </a:ext>
+                      </a:extLst>
+                    </a:blip>
+                    <a:srcRect/>
+                    <a:stretch>
+                      <a:fillRect/>
+                    </a:stretch>
+                  </pic:blipFill>
+                  <pic:spPr bwMode="auto">
+                    <a:xfrm>
+                      <a:off x="0" y="0"/>
+                      <a:ext cx="2828925" cy="2195953"/>
+                    </a:xfrm>
+                    <a:prstGeom prst="rect">
+                      <a:avLst/>
+                    </a:prstGeom>
+                    <a:noFill/>
+                  </pic:spPr>
+                </pic:pic>
+              </a:graphicData>
+            </a:graphic>
+          </wp:inline>
+        </w:drawing>
+      </w:r>
+    </w:p>
+    <w:p>
+      <w:pPr>
+        <w:rPr>
+          <w:rFonts w:hint="eastAsia"/>
+        </w:rPr>
+      </w:pPr>
+    </w:p>
     <w:p>
       <w:pPr>
         <w:rPr>
@@ -101,6 +500,56 @@
     </w:sectPr>
   </w:body>
 </w:document>
+</file>
+
+<file path=word/endnotes.xml><?xml version="1.0" encoding="utf-8"?>
+<w:endnotes xmlns:wpc="http://schemas.microsoft.com/office/word/2010/wordprocessingCanvas" xmlns:cx="http://schemas.microsoft.com/office/drawing/2014/chartex" xmlns:cx1="http://schemas.microsoft.com/office/drawing/2015/9/8/chartex" xmlns:cx2="http://schemas.microsoft.com/office/drawing/2015/10/21/chartex" xmlns:cx3="http://schemas.microsoft.com/office/drawing/2016/5/9/chartex" xmlns:cx4="http://schemas.microsoft.com/office/drawing/2016/5/10/chartex" xmlns:cx5="http://schemas.microsoft.com/office/drawing/2016/5/11/chartex" xmlns:cx6="http://schemas.microsoft.com/office/drawing/2016/5/12/chartex" xmlns:cx7="http://schemas.microsoft.com/office/drawing/2016/5/13/chartex" xmlns:cx8="http://schemas.microsoft.com/office/drawing/2016/5/14/chartex" xmlns:mc="http://schemas.openxmlformats.org/markup-compatibility/2006" xmlns:aink="http://schemas.microsoft.com/office/drawing/2016/ink" xmlns:am3d="http://schemas.microsoft.com/office/drawing/2017/model3d" xmlns:o="urn:schemas-microsoft-com:office:office" xmlns:oel="http://schemas.microsoft.com/office/2019/extlst" xmlns:r="http://schemas.openxmlformats.org/officeDocument/2006/relationships" xmlns:m="http://schemas.openxmlformats.org/officeDocument/2006/math" xmlns:v="urn:schemas-microsoft-com:vml" xmlns:wp14="http://schemas.microsoft.com/office/word/2010/wordprocessingDrawing" xmlns:wp="http://schemas.openxmlformats.org/drawingml/2006/wordprocessingDrawing" xmlns:w10="urn:schemas-microsoft-com:office:word" xmlns:w="http://schemas.openxmlformats.org/wordprocessingml/2006/main" xmlns:w14="http://schemas.microsoft.com/office/word/2010/wordml" xmlns:w15="http://schemas.microsoft.com/office/word/2012/wordml" xmlns:w16cex="http://schemas.microsoft.com/office/word/2018/wordml/cex" xmlns:w16cid="http://schemas.microsoft.com/office/word/2016/wordml/cid" xmlns:w16="http://schemas.microsoft.com/office/word/2018/wordml" xmlns:w16du="http://schemas.microsoft.com/office/word/2023/wordml/word16du" xmlns:w16sdtdh="http://schemas.microsoft.com/office/word/2020/wordml/sdtdatahash" xmlns:w16sdtfl="http://schemas.microsoft.com/office/word/2024/wordml/sdtformatlock" xmlns:w16se="http://schemas.microsoft.com/office/word/2015/wordml/symex" xmlns:wpg="http://schemas.microsoft.com/office/word/2010/wordprocessingGroup" xmlns:wpi="http://schemas.microsoft.com/office/word/2010/wordprocessingInk" xmlns:wne="http://schemas.microsoft.com/office/word/2006/wordml" xmlns:wps="http://schemas.microsoft.com/office/word/2010/wordprocessingShape" mc:Ignorable="w14 w15 w16se w16cid w16 w16cex w16sdtdh w16sdtfl w16du wp14">
+  <w:endnote w:type="separator" w:id="-1">
+    <w:p>
+      <w:pPr>
+        <w:spacing w:after="0"/>
+      </w:pPr>
+      <w:r>
+        <w:separator/>
+      </w:r>
+    </w:p>
+  </w:endnote>
+  <w:endnote w:type="continuationSeparator" w:id="0">
+    <w:p>
+      <w:pPr>
+        <w:spacing w:after="0"/>
+      </w:pPr>
+      <w:r>
+        <w:continuationSeparator/>
+      </w:r>
+    </w:p>
+  </w:endnote>
+</w:endnotes>
+</file>
+
+<file path=word/footnotes.xml><?xml version="1.0" encoding="utf-8"?>
+<w:footnotes xmlns:wpc="http://schemas.microsoft.com/office/word/2010/wordprocessingCanvas" xmlns:cx="http://schemas.microsoft.com/office/drawing/2014/chartex" xmlns:cx1="http://schemas.microsoft.com/office/drawing/2015/9/8/chartex" xmlns:cx2="http://schemas.microsoft.com/office/drawing/2015/10/21/chartex" xmlns:cx3="http://schemas.microsoft.com/office/drawing/2016/5/9/chartex" xmlns:cx4="http://schemas.microsoft.com/office/drawing/2016/5/10/chartex" xmlns:cx5="http://schemas.microsoft.com/office/drawing/2016/5/11/chartex" xmlns:cx6="http://schemas.microsoft.com/office/drawing/2016/5/12/chartex" xmlns:cx7="http://schemas.microsoft.com/office/drawing/2016/5/13/chartex" xmlns:cx8="http://schemas.microsoft.com/office/drawing/2016/5/14/chartex" xmlns:mc="http://schemas.openxmlformats.org/markup-compatibility/2006" xmlns:aink="http://schemas.microsoft.com/office/drawing/2016/ink" xmlns:am3d="http://schemas.microsoft.com/office/drawing/2017/model3d" xmlns:o="urn:schemas-microsoft-com:office:office" xmlns:oel="http://schemas.microsoft.com/office/2019/extlst" xmlns:r="http://schemas.openxmlformats.org/officeDocument/2006/relationships" xmlns:m="http://schemas.openxmlformats.org/officeDocument/2006/math" xmlns:v="urn:schemas-microsoft-com:vml" xmlns:wp14="http://schemas.microsoft.com/office/word/2010/wordprocessingDrawing" xmlns:wp="http://schemas.openxmlformats.org/drawingml/2006/wordprocessingDrawing" xmlns:w10="urn:schemas-microsoft-com:office:word" xmlns:w="http://schemas.openxmlformats.org/wordprocessingml/2006/main" xmlns:w14="http://schemas.microsoft.com/office/word/2010/wordml" xmlns:w15="http://schemas.microsoft.com/office/word/2012/wordml" xmlns:w16cex="http://schemas.microsoft.com/office/word/2018/wordml/cex" xmlns:w16cid="http://schemas.microsoft.com/office/word/2016/wordml/cid" xmlns:w16="http://schemas.microsoft.com/office/word/2018/wordml" xmlns:w16du="http://schemas.microsoft.com/office/word/2023/wordml/word16du" xmlns:w16sdtdh="http://schemas.microsoft.com/office/word/2020/wordml/sdtdatahash" xmlns:w16sdtfl="http://schemas.microsoft.com/office/word/2024/wordml/sdtformatlock" xmlns:w16se="http://schemas.microsoft.com/office/word/2015/wordml/symex" xmlns:wpg="http://schemas.microsoft.com/office/word/2010/wordprocessingGroup" xmlns:wpi="http://schemas.microsoft.com/office/word/2010/wordprocessingInk" xmlns:wne="http://schemas.microsoft.com/office/word/2006/wordml" xmlns:wps="http://schemas.microsoft.com/office/word/2010/wordprocessingShape" mc:Ignorable="w14 w15 w16se w16cid w16 w16cex w16sdtdh w16sdtfl w16du wp14">
+  <w:footnote w:type="separator" w:id="-1">
+    <w:p>
+      <w:pPr>
+        <w:spacing w:after="0"/>
+      </w:pPr>
+      <w:r>
+        <w:separator/>
+      </w:r>
+    </w:p>
+  </w:footnote>
+  <w:footnote w:type="continuationSeparator" w:id="0">
+    <w:p>
+      <w:pPr>
+        <w:spacing w:after="0"/>
+      </w:pPr>
+      <w:r>
+        <w:continuationSeparator/>
+      </w:r>
+    </w:p>
+  </w:footnote>
+</w:footnotes>
 </file>
 
 <file path=word/numbering.xml><?xml version="1.0" encoding="utf-8"?>
@@ -218,8 +667,123 @@
       </w:pPr>
     </w:lvl>
   </w:abstractNum>
+  <w:abstractNum w:abstractNumId="1" w15:restartNumberingAfterBreak="0">
+    <w:nsid w:val="29723D54"/>
+    <w:multiLevelType w:val="hybridMultilevel"/>
+    <w:tmpl w:val="B61E451C"/>
+    <w:lvl w:ilvl="0" w:tplc="C2BC4BBA">
+      <w:numFmt w:val="bullet"/>
+      <w:lvlText w:val=""/>
+      <w:lvlJc w:val="left"/>
+      <w:pPr>
+        <w:ind w:left="800" w:hanging="360"/>
+      </w:pPr>
+      <w:rPr>
+        <w:rFonts w:ascii="Wingdings" w:eastAsiaTheme="minorEastAsia" w:hAnsi="Wingdings" w:cstheme="minorBidi" w:hint="default"/>
+      </w:rPr>
+    </w:lvl>
+    <w:lvl w:ilvl="1" w:tplc="04090003" w:tentative="1">
+      <w:start w:val="1"/>
+      <w:numFmt w:val="bullet"/>
+      <w:lvlText w:val=""/>
+      <w:lvlJc w:val="left"/>
+      <w:pPr>
+        <w:ind w:left="1320" w:hanging="440"/>
+      </w:pPr>
+      <w:rPr>
+        <w:rFonts w:ascii="Wingdings" w:hAnsi="Wingdings" w:hint="default"/>
+      </w:rPr>
+    </w:lvl>
+    <w:lvl w:ilvl="2" w:tplc="04090005" w:tentative="1">
+      <w:start w:val="1"/>
+      <w:numFmt w:val="bullet"/>
+      <w:lvlText w:val=""/>
+      <w:lvlJc w:val="left"/>
+      <w:pPr>
+        <w:ind w:left="1760" w:hanging="440"/>
+      </w:pPr>
+      <w:rPr>
+        <w:rFonts w:ascii="Wingdings" w:hAnsi="Wingdings" w:hint="default"/>
+      </w:rPr>
+    </w:lvl>
+    <w:lvl w:ilvl="3" w:tplc="04090001" w:tentative="1">
+      <w:start w:val="1"/>
+      <w:numFmt w:val="bullet"/>
+      <w:lvlText w:val=""/>
+      <w:lvlJc w:val="left"/>
+      <w:pPr>
+        <w:ind w:left="2200" w:hanging="440"/>
+      </w:pPr>
+      <w:rPr>
+        <w:rFonts w:ascii="Wingdings" w:hAnsi="Wingdings" w:hint="default"/>
+      </w:rPr>
+    </w:lvl>
+    <w:lvl w:ilvl="4" w:tplc="04090003" w:tentative="1">
+      <w:start w:val="1"/>
+      <w:numFmt w:val="bullet"/>
+      <w:lvlText w:val=""/>
+      <w:lvlJc w:val="left"/>
+      <w:pPr>
+        <w:ind w:left="2640" w:hanging="440"/>
+      </w:pPr>
+      <w:rPr>
+        <w:rFonts w:ascii="Wingdings" w:hAnsi="Wingdings" w:hint="default"/>
+      </w:rPr>
+    </w:lvl>
+    <w:lvl w:ilvl="5" w:tplc="04090005" w:tentative="1">
+      <w:start w:val="1"/>
+      <w:numFmt w:val="bullet"/>
+      <w:lvlText w:val=""/>
+      <w:lvlJc w:val="left"/>
+      <w:pPr>
+        <w:ind w:left="3080" w:hanging="440"/>
+      </w:pPr>
+      <w:rPr>
+        <w:rFonts w:ascii="Wingdings" w:hAnsi="Wingdings" w:hint="default"/>
+      </w:rPr>
+    </w:lvl>
+    <w:lvl w:ilvl="6" w:tplc="04090001" w:tentative="1">
+      <w:start w:val="1"/>
+      <w:numFmt w:val="bullet"/>
+      <w:lvlText w:val=""/>
+      <w:lvlJc w:val="left"/>
+      <w:pPr>
+        <w:ind w:left="3520" w:hanging="440"/>
+      </w:pPr>
+      <w:rPr>
+        <w:rFonts w:ascii="Wingdings" w:hAnsi="Wingdings" w:hint="default"/>
+      </w:rPr>
+    </w:lvl>
+    <w:lvl w:ilvl="7" w:tplc="04090003" w:tentative="1">
+      <w:start w:val="1"/>
+      <w:numFmt w:val="bullet"/>
+      <w:lvlText w:val=""/>
+      <w:lvlJc w:val="left"/>
+      <w:pPr>
+        <w:ind w:left="3960" w:hanging="440"/>
+      </w:pPr>
+      <w:rPr>
+        <w:rFonts w:ascii="Wingdings" w:hAnsi="Wingdings" w:hint="default"/>
+      </w:rPr>
+    </w:lvl>
+    <w:lvl w:ilvl="8" w:tplc="04090005" w:tentative="1">
+      <w:start w:val="1"/>
+      <w:numFmt w:val="bullet"/>
+      <w:lvlText w:val=""/>
+      <w:lvlJc w:val="left"/>
+      <w:pPr>
+        <w:ind w:left="4400" w:hanging="440"/>
+      </w:pPr>
+      <w:rPr>
+        <w:rFonts w:ascii="Wingdings" w:hAnsi="Wingdings" w:hint="default"/>
+      </w:rPr>
+    </w:lvl>
+  </w:abstractNum>
   <w:num w:numId="1" w16cid:durableId="1387534918">
     <w:abstractNumId w:val="0"/>
+  </w:num>
+  <w:num w:numId="2" w16cid:durableId="1689330428">
+    <w:abstractNumId w:val="1"/>
   </w:num>
 </w:numbering>
 </file>
@@ -830,6 +1394,7 @@
   <w:style w:type="character" w:default="1" w:styleId="a0">
     <w:name w:val="Default Paragraph Font"/>
     <w:uiPriority w:val="1"/>
+    <w:semiHidden/>
     <w:unhideWhenUsed/>
   </w:style>
   <w:style w:type="table" w:default="1" w:styleId="a1">
@@ -1136,6 +1701,50 @@
       <w:color w:val="0F4761" w:themeColor="accent1" w:themeShade="BF"/>
       <w:spacing w:val="5"/>
     </w:rPr>
+  </w:style>
+  <w:style w:type="paragraph" w:styleId="aa">
+    <w:name w:val="header"/>
+    <w:basedOn w:val="a"/>
+    <w:link w:val="Char3"/>
+    <w:uiPriority w:val="99"/>
+    <w:unhideWhenUsed/>
+    <w:rsid w:val="000743A9"/>
+    <w:pPr>
+      <w:tabs>
+        <w:tab w:val="center" w:pos="4513"/>
+        <w:tab w:val="right" w:pos="9026"/>
+      </w:tabs>
+      <w:snapToGrid w:val="0"/>
+    </w:pPr>
+  </w:style>
+  <w:style w:type="character" w:customStyle="1" w:styleId="Char3">
+    <w:name w:val="머리글 Char"/>
+    <w:basedOn w:val="a0"/>
+    <w:link w:val="aa"/>
+    <w:uiPriority w:val="99"/>
+    <w:rsid w:val="000743A9"/>
+  </w:style>
+  <w:style w:type="paragraph" w:styleId="ab">
+    <w:name w:val="footer"/>
+    <w:basedOn w:val="a"/>
+    <w:link w:val="Char4"/>
+    <w:uiPriority w:val="99"/>
+    <w:unhideWhenUsed/>
+    <w:rsid w:val="000743A9"/>
+    <w:pPr>
+      <w:tabs>
+        <w:tab w:val="center" w:pos="4513"/>
+        <w:tab w:val="right" w:pos="9026"/>
+      </w:tabs>
+      <w:snapToGrid w:val="0"/>
+    </w:pPr>
+  </w:style>
+  <w:style w:type="character" w:customStyle="1" w:styleId="Char4">
+    <w:name w:val="바닥글 Char"/>
+    <w:basedOn w:val="a0"/>
+    <w:link w:val="ab"/>
+    <w:uiPriority w:val="99"/>
+    <w:rsid w:val="000743A9"/>
   </w:style>
 </w:styles>
 </file>

</xml_diff>

<commit_message>
Added sky gradient & .gitignore, migrated files to GitHub folder
</commit_message>
<xml_diff>
--- a/Notes.docx
+++ b/Notes.docx
@@ -242,29 +242,10 @@
         <w:rPr>
           <w:rFonts w:hint="eastAsia"/>
         </w:rPr>
-        <w:t xml:space="preserve"> &lt; 1</w:t>
-      </w:r>
-      <w:proofErr w:type="gramStart"/>
-      <w:r>
-        <w:rPr>
-          <w:rFonts w:hint="eastAsia"/>
-        </w:rPr>
-        <w:t xml:space="preserve">) </w:t>
-      </w:r>
-      <w:r>
-        <w:t>?</w:t>
-      </w:r>
-      <w:proofErr w:type="gramEnd"/>
-      <w:r>
-        <w:t xml:space="preserve"> </w:t>
-      </w:r>
-      <w:proofErr w:type="gramStart"/>
-      <w:r>
-        <w:t>1 :</w:t>
-      </w:r>
-      <w:proofErr w:type="gramEnd"/>
-      <w:r>
-        <w:t xml:space="preserve"> </w:t>
+        <w:t xml:space="preserve"> &lt; 1) </w:t>
+      </w:r>
+      <w:r>
+        <w:t xml:space="preserve">? 1 : </w:t>
       </w:r>
       <w:proofErr w:type="spellStart"/>
       <w:r>
@@ -284,23 +265,7 @@
           <w:b/>
           <w:bCs/>
         </w:rPr>
-        <w:t xml:space="preserve">? </w:t>
-      </w:r>
-      <w:proofErr w:type="gramStart"/>
-      <w:r>
-        <w:rPr>
-          <w:b/>
-          <w:bCs/>
-        </w:rPr>
-        <w:t>1 :</w:t>
-      </w:r>
-      <w:proofErr w:type="gramEnd"/>
-      <w:r>
-        <w:rPr>
-          <w:b/>
-          <w:bCs/>
-        </w:rPr>
-        <w:t xml:space="preserve"> </w:t>
+        <w:t xml:space="preserve">? 1 : </w:t>
       </w:r>
       <w:proofErr w:type="spellStart"/>
       <w:r>
@@ -376,9 +341,9 @@
           <w:noProof/>
         </w:rPr>
         <w:drawing>
-          <wp:inline distT="0" distB="0" distL="0" distR="0" wp14:anchorId="7465DB89" wp14:editId="3004B29D">
-            <wp:extent cx="2769532" cy="2187893"/>
-            <wp:effectExtent l="0" t="0" r="0" b="3175"/>
+          <wp:inline distT="0" distB="0" distL="0" distR="0" wp14:anchorId="7465DB89" wp14:editId="2F262824">
+            <wp:extent cx="3159379" cy="2495867"/>
+            <wp:effectExtent l="0" t="0" r="3175" b="0"/>
             <wp:docPr id="1563942451" name="그림 1"/>
             <wp:cNvGraphicFramePr>
               <a:graphicFrameLocks xmlns:a="http://schemas.openxmlformats.org/drawingml/2006/main" noChangeAspect="1"/>
@@ -408,7 +373,7 @@
                   <pic:spPr bwMode="auto">
                     <a:xfrm>
                       <a:off x="0" y="0"/>
-                      <a:ext cx="2776753" cy="2193598"/>
+                      <a:ext cx="3179130" cy="2511470"/>
                     </a:xfrm>
                     <a:prstGeom prst="rect">
                       <a:avLst/>
@@ -425,16 +390,19 @@
         </w:drawing>
       </w:r>
       <w:r>
-        <w:tab/>
+        <w:rPr>
+          <w:rFonts w:hint="eastAsia"/>
+        </w:rPr>
+        <w:t xml:space="preserve">   </w:t>
       </w:r>
       <w:r>
         <w:rPr>
           <w:noProof/>
         </w:rPr>
         <w:drawing>
-          <wp:inline distT="0" distB="0" distL="0" distR="0" wp14:anchorId="2893D96D" wp14:editId="32F9B0E9">
-            <wp:extent cx="2828925" cy="2195953"/>
-            <wp:effectExtent l="0" t="0" r="6350" b="0"/>
+          <wp:inline distT="0" distB="0" distL="0" distR="0" wp14:anchorId="2893D96D" wp14:editId="35FC67C8">
+            <wp:extent cx="3219450" cy="2499098"/>
+            <wp:effectExtent l="0" t="0" r="0" b="0"/>
             <wp:docPr id="216750860" name="그림 2"/>
             <wp:cNvGraphicFramePr>
               <a:graphicFrameLocks xmlns:a="http://schemas.openxmlformats.org/drawingml/2006/main" noChangeAspect="1"/>
@@ -464,7 +432,7 @@
                   <pic:spPr bwMode="auto">
                     <a:xfrm>
                       <a:off x="0" y="0"/>
-                      <a:ext cx="2828925" cy="2195953"/>
+                      <a:ext cx="3228741" cy="2506310"/>
                     </a:xfrm>
                     <a:prstGeom prst="rect">
                       <a:avLst/>
@@ -480,11 +448,127 @@
     </w:p>
     <w:p>
       <w:pPr>
-        <w:rPr>
-          <w:rFonts w:hint="eastAsia"/>
-        </w:rPr>
-      </w:pPr>
+        <w:pStyle w:val="a6"/>
+        <w:numPr>
+          <w:ilvl w:val="0"/>
+          <w:numId w:val="2"/>
+        </w:numPr>
+        <w:rPr>
+          <w:rFonts w:hint="eastAsia"/>
+        </w:rPr>
+      </w:pPr>
+      <w:r>
+        <w:t>I</w:t>
+      </w:r>
+      <w:r>
+        <w:rPr>
+          <w:rFonts w:hint="eastAsia"/>
+        </w:rPr>
+        <w:t>magine rays shooting from the camera lens (camera center) to all the pixels (</w:t>
+      </w:r>
+      <w:r>
+        <w:t>“</w:t>
+      </w:r>
+      <w:r>
+        <w:rPr>
+          <w:rFonts w:hint="eastAsia"/>
+        </w:rPr>
+        <w:t>many diagonal lines</w:t>
+      </w:r>
+      <w:r>
+        <w:t>”</w:t>
+      </w:r>
+      <w:r>
+        <w:rPr>
+          <w:rFonts w:hint="eastAsia"/>
+        </w:rPr>
+        <w:t>)</w:t>
+      </w:r>
     </w:p>
+    <w:p/>
+    <w:p>
+      <w:pPr>
+        <w:rPr>
+          <w:rFonts w:hint="eastAsia"/>
+        </w:rPr>
+      </w:pPr>
+      <w:r>
+        <w:rPr>
+          <w:rFonts w:hint="eastAsia"/>
+        </w:rPr>
+        <w:lastRenderedPageBreak/>
+        <w:t xml:space="preserve">A </w:t>
+      </w:r>
+      <w:r>
+        <w:rPr>
+          <w:rFonts w:hint="eastAsia"/>
+          <w:b/>
+          <w:bCs/>
+        </w:rPr>
+        <w:t>lerp</w:t>
+      </w:r>
+      <w:r>
+        <w:rPr>
+          <w:rFonts w:hint="eastAsia"/>
+        </w:rPr>
+        <w:t xml:space="preserve"> is</w:t>
+      </w:r>
+      <w:r>
+        <w:rPr>
+          <w:rFonts w:hint="eastAsia"/>
+        </w:rPr>
+        <w:t xml:space="preserve"> a standard equation defined by </w:t>
+      </w:r>
+      <w:r>
+        <w:t>lerp(a, b, t) = a * (1 - t) + b * t</w:t>
+      </w:r>
+    </w:p>
+    <w:p>
+      <w:pPr>
+        <w:rPr>
+          <w:rFonts w:hint="eastAsia"/>
+        </w:rPr>
+      </w:pPr>
+      <w:r>
+        <w:drawing>
+          <wp:inline distT="0" distB="0" distL="0" distR="0" wp14:anchorId="2308F922" wp14:editId="4A6452EE">
+            <wp:extent cx="6645910" cy="1637665"/>
+            <wp:effectExtent l="0" t="0" r="2540" b="635"/>
+            <wp:docPr id="776502746" name="그림 1"/>
+            <wp:cNvGraphicFramePr>
+              <a:graphicFrameLocks xmlns:a="http://schemas.openxmlformats.org/drawingml/2006/main" noChangeAspect="1"/>
+            </wp:cNvGraphicFramePr>
+            <a:graphic xmlns:a="http://schemas.openxmlformats.org/drawingml/2006/main">
+              <a:graphicData uri="http://schemas.openxmlformats.org/drawingml/2006/picture">
+                <pic:pic xmlns:pic="http://schemas.openxmlformats.org/drawingml/2006/picture">
+                  <pic:nvPicPr>
+                    <pic:cNvPr id="776502746" name=""/>
+                    <pic:cNvPicPr/>
+                  </pic:nvPicPr>
+                  <pic:blipFill>
+                    <a:blip r:embed="rId9"/>
+                    <a:stretch>
+                      <a:fillRect/>
+                    </a:stretch>
+                  </pic:blipFill>
+                  <pic:spPr>
+                    <a:xfrm>
+                      <a:off x="0" y="0"/>
+                      <a:ext cx="6645910" cy="1637665"/>
+                    </a:xfrm>
+                    <a:prstGeom prst="rect">
+                      <a:avLst/>
+                    </a:prstGeom>
+                  </pic:spPr>
+                </pic:pic>
+              </a:graphicData>
+            </a:graphic>
+          </wp:inline>
+        </w:drawing>
+      </w:r>
+    </w:p>
+    <w:p/>
+    <w:p/>
     <w:p>
       <w:pPr>
         <w:rPr>

</xml_diff>